<commit_message>
Précision dans la conclusion
</commit_message>
<xml_diff>
--- a/Labo_9-10-11_Forestier_Herzig.docx
+++ b/Labo_9-10-11_Forestier_Herzig.docx
@@ -238,7 +238,7 @@
                                       <w:color w:val="FFFFFF" w:themeColor="background1"/>
                                       <w:lang w:val="de-CH"/>
                                     </w:rPr>
-                                    <w:t>04.12.2020</w:t>
+                                    <w:t>05.12.2020</w:t>
                                   </w:r>
                                   <w:r>
                                     <w:rPr>
@@ -525,7 +525,7 @@
                                 <w:color w:val="FFFFFF" w:themeColor="background1"/>
                                 <w:lang w:val="de-CH"/>
                               </w:rPr>
-                              <w:t>04.12.2020</w:t>
+                              <w:t>05.12.2020</w:t>
                             </w:r>
                             <w:r>
                               <w:rPr>
@@ -1846,7 +1846,7 @@
           <v:shape id="_x0000_i1025" type="#_x0000_t75" style="width:275.5pt;height:42.55pt" o:ole="">
             <v:imagedata r:id="rId17" o:title=""/>
           </v:shape>
-          <o:OLEObject Type="Embed" ProgID="PBrush" ShapeID="_x0000_i1025" DrawAspect="Content" ObjectID="_1668610534" r:id="rId18"/>
+          <o:OLEObject Type="Embed" ProgID="PBrush" ShapeID="_x0000_i1025" DrawAspect="Content" ObjectID="_1668688561" r:id="rId18"/>
         </w:object>
       </w:r>
       <w:r>
@@ -1854,7 +1854,7 @@
           <v:shape id="_x0000_i1026" type="#_x0000_t75" style="width:207.85pt;height:43.85pt" o:ole="">
             <v:imagedata r:id="rId19" o:title=""/>
           </v:shape>
-          <o:OLEObject Type="Embed" ProgID="PBrush" ShapeID="_x0000_i1026" DrawAspect="Content" ObjectID="_1668610535" r:id="rId20"/>
+          <o:OLEObject Type="Embed" ProgID="PBrush" ShapeID="_x0000_i1026" DrawAspect="Content" ObjectID="_1668688562" r:id="rId20"/>
         </w:object>
       </w:r>
     </w:p>
@@ -1879,7 +1879,16 @@
         <w:t>(-4)</w:t>
       </w:r>
       <w:r>
-        <w:t>). Les appels de fonction sans paramètre demande tout de même l’utilisation de parenthèses vides.</w:t>
+        <w:t>). Les appels de fonction sans paramètre demande</w:t>
+      </w:r>
+      <w:r>
+        <w:t>nt</w:t>
+      </w:r>
+      <w:r>
+        <w:t xml:space="preserve"> tout de même l’utilisation de parenthèses vides.</w:t>
+      </w:r>
+      <w:r>
+        <w:t xml:space="preserve"> Un appel à une fonction qui fourni plus de paramètres que demandé, résulte en la non-évaluation des paramètres excédants. Notre langage fonctionne uniquement avec des expressions fermées. Si une variable demandée n’existe pas pour l’expression courante, nous la remplaçons par un 0 plutôt que de lever une exception.</w:t>
       </w:r>
     </w:p>
     <w:sectPr>
@@ -1927,27 +1936,14 @@
     <w:pPr>
       <w:pStyle w:val="Pieddepage"/>
     </w:pPr>
-    <w:r>
-      <w:fldChar w:fldCharType="begin"/>
-    </w:r>
-    <w:r>
-      <w:instrText xml:space="preserve"> DATE   \* MERGEFORMAT </w:instrText>
-    </w:r>
-    <w:r>
-      <w:fldChar w:fldCharType="separate"/>
-    </w:r>
-    <w:r>
-      <w:rPr>
-        <w:noProof/>
-      </w:rPr>
-      <w:t>04.12.2020</w:t>
-    </w:r>
-    <w:r>
-      <w:rPr>
-        <w:noProof/>
-      </w:rPr>
-      <w:fldChar w:fldCharType="end"/>
-    </w:r>
+    <w:fldSimple w:instr=" DATE   \* MERGEFORMAT ">
+      <w:r>
+        <w:rPr>
+          <w:noProof/>
+        </w:rPr>
+        <w:t>05.12.2020</w:t>
+      </w:r>
+    </w:fldSimple>
     <w:r>
       <w:ptab w:relativeTo="margin" w:alignment="center" w:leader="none"/>
     </w:r>
@@ -3344,6 +3340,7 @@
     <w:rsid w:val="00091C68"/>
     <w:rsid w:val="001036D6"/>
     <w:rsid w:val="00170A75"/>
+    <w:rsid w:val="00334E43"/>
     <w:rsid w:val="00446B8B"/>
     <w:rsid w:val="005B4E8A"/>
     <w:rsid w:val="005B76AF"/>

</xml_diff>

<commit_message>
Exception Arg count invalid, unknown variable
</commit_message>
<xml_diff>
--- a/Labo_9-10-11_Forestier_Herzig.docx
+++ b/Labo_9-10-11_Forestier_Herzig.docx
@@ -238,7 +238,7 @@
                                       <w:color w:val="FFFFFF" w:themeColor="background1"/>
                                       <w:lang w:val="de-CH"/>
                                     </w:rPr>
-                                    <w:t>05.12.2020</w:t>
+                                    <w:t>06.12.2020</w:t>
                                   </w:r>
                                   <w:r>
                                     <w:rPr>
@@ -525,7 +525,7 @@
                                 <w:color w:val="FFFFFF" w:themeColor="background1"/>
                                 <w:lang w:val="de-CH"/>
                               </w:rPr>
-                              <w:t>05.12.2020</w:t>
+                              <w:t>06.12.2020</w:t>
                             </w:r>
                             <w:r>
                               <w:rPr>
@@ -1846,7 +1846,7 @@
           <v:shape id="_x0000_i1025" type="#_x0000_t75" style="width:275.5pt;height:42.55pt" o:ole="">
             <v:imagedata r:id="rId17" o:title=""/>
           </v:shape>
-          <o:OLEObject Type="Embed" ProgID="PBrush" ShapeID="_x0000_i1025" DrawAspect="Content" ObjectID="_1668688561" r:id="rId18"/>
+          <o:OLEObject Type="Embed" ProgID="PBrush" ShapeID="_x0000_i1025" DrawAspect="Content" ObjectID="_1668773051" r:id="rId18"/>
         </w:object>
       </w:r>
       <w:r>
@@ -1854,7 +1854,7 @@
           <v:shape id="_x0000_i1026" type="#_x0000_t75" style="width:207.85pt;height:43.85pt" o:ole="">
             <v:imagedata r:id="rId19" o:title=""/>
           </v:shape>
-          <o:OLEObject Type="Embed" ProgID="PBrush" ShapeID="_x0000_i1026" DrawAspect="Content" ObjectID="_1668688562" r:id="rId20"/>
+          <o:OLEObject Type="Embed" ProgID="PBrush" ShapeID="_x0000_i1026" DrawAspect="Content" ObjectID="_1668773052" r:id="rId20"/>
         </w:object>
       </w:r>
     </w:p>
@@ -1879,7 +1879,13 @@
         <w:t>(-4)</w:t>
       </w:r>
       <w:r>
-        <w:t>). Les appels de fonction sans paramètre demande</w:t>
+        <w:t>). Les appels de fonction sans paramètre</w:t>
+      </w:r>
+      <w:r>
+        <w:t>s</w:t>
+      </w:r>
+      <w:r>
+        <w:t xml:space="preserve"> demande</w:t>
       </w:r>
       <w:r>
         <w:t>nt</w:t>
@@ -1888,7 +1894,13 @@
         <w:t xml:space="preserve"> tout de même l’utilisation de parenthèses vides.</w:t>
       </w:r>
       <w:r>
-        <w:t xml:space="preserve"> Un appel à une fonction qui fourni plus de paramètres que demandé, résulte en la non-évaluation des paramètres excédants. Notre langage fonctionne uniquement avec des expressions fermées. Si une variable demandée n’existe pas pour l’expression courante, nous la remplaçons par un 0 plutôt que de lever une exception.</w:t>
+        <w:t xml:space="preserve"> Si un nombre de paramètre incorrect est fourni, une exception est levée</w:t>
+      </w:r>
+      <w:r>
+        <w:t xml:space="preserve">. Notre langage fonctionne uniquement avec des expressions fermées. Si une variable demandée n’existe pas pour l’expression courante, </w:t>
+      </w:r>
+      <w:r>
+        <w:t>une exception est levée.</w:t>
       </w:r>
     </w:p>
     <w:sectPr>
@@ -1936,14 +1948,27 @@
     <w:pPr>
       <w:pStyle w:val="Pieddepage"/>
     </w:pPr>
-    <w:fldSimple w:instr=" DATE   \* MERGEFORMAT ">
-      <w:r>
-        <w:rPr>
-          <w:noProof/>
-        </w:rPr>
-        <w:t>05.12.2020</w:t>
-      </w:r>
-    </w:fldSimple>
+    <w:r>
+      <w:fldChar w:fldCharType="begin"/>
+    </w:r>
+    <w:r>
+      <w:instrText xml:space="preserve"> DATE   \* MERGEFORMAT </w:instrText>
+    </w:r>
+    <w:r>
+      <w:fldChar w:fldCharType="separate"/>
+    </w:r>
+    <w:r>
+      <w:rPr>
+        <w:noProof/>
+      </w:rPr>
+      <w:t>06.12.2020</w:t>
+    </w:r>
+    <w:r>
+      <w:rPr>
+        <w:noProof/>
+      </w:rPr>
+      <w:fldChar w:fldCharType="end"/>
+    </w:r>
     <w:r>
       <w:ptab w:relativeTo="margin" w:alignment="center" w:leader="none"/>
     </w:r>
@@ -3344,6 +3369,7 @@
     <w:rsid w:val="00446B8B"/>
     <w:rsid w:val="005B4E8A"/>
     <w:rsid w:val="005B76AF"/>
+    <w:rsid w:val="00882ED9"/>
     <w:rsid w:val="00D95F62"/>
     <w:rsid w:val="00F403F7"/>
     <w:rsid w:val="00FD480C"/>

</xml_diff>